<commit_message>
move all writing tasks and quizes to docx documents
</commit_message>
<xml_diff>
--- a/src/lab02/Письменные задания к ЛР2 csharp.docx
+++ b/src/lab02/Письменные задания к ЛР2 csharp.docx
@@ -16,6 +16,359 @@
           <w:sz w:val="40"/>
           <w:szCs w:val="40"/>
         </w:rPr>
+        <w:t>Контрольные вопросы</w:t>
+      </w:r>
+    </w:p>
+    <w:p>
+      <w:pPr>
+        <w:numPr>
+          <w:ilvl w:val="0"/>
+          <w:numId w:val="5"/>
+        </w:numPr>
+        <w:spacing w:before="100" w:beforeAutospacing="1" w:after="100" w:afterAutospacing="1" w:line="240" w:lineRule="auto"/>
+        <w:rPr>
+          <w:rFonts w:ascii="Courier New" w:eastAsia="Times New Roman" w:hAnsi="Courier New" w:cs="Courier New"/>
+          <w:color w:val="000000"/>
+          <w:szCs w:val="28"/>
+        </w:rPr>
+      </w:pPr>
+      <w:r>
+        <w:rPr>
+          <w:rFonts w:ascii="Courier New" w:eastAsia="Times New Roman" w:hAnsi="Courier New" w:cs="Courier New"/>
+          <w:color w:val="000000"/>
+          <w:szCs w:val="28"/>
+        </w:rPr>
+        <w:t>Какие базовые типы переменных существуют в языке программирования?</w:t>
+      </w:r>
+    </w:p>
+    <w:p>
+      <w:pPr>
+        <w:numPr>
+          <w:ilvl w:val="0"/>
+          <w:numId w:val="5"/>
+        </w:numPr>
+        <w:spacing w:before="100" w:beforeAutospacing="1" w:after="100" w:afterAutospacing="1" w:line="240" w:lineRule="auto"/>
+        <w:rPr>
+          <w:rFonts w:ascii="Courier New" w:eastAsia="Times New Roman" w:hAnsi="Courier New" w:cs="Courier New"/>
+          <w:color w:val="000000"/>
+          <w:szCs w:val="28"/>
+        </w:rPr>
+      </w:pPr>
+      <w:r>
+        <w:rPr>
+          <w:rFonts w:ascii="Courier New" w:eastAsia="Times New Roman" w:hAnsi="Courier New" w:cs="Courier New"/>
+          <w:color w:val="000000"/>
+          <w:szCs w:val="28"/>
+        </w:rPr>
+        <w:t>Где найти подробную справку о типах переменных?</w:t>
+      </w:r>
+    </w:p>
+    <w:p>
+      <w:pPr>
+        <w:numPr>
+          <w:ilvl w:val="0"/>
+          <w:numId w:val="5"/>
+        </w:numPr>
+        <w:spacing w:before="100" w:beforeAutospacing="1" w:after="100" w:afterAutospacing="1" w:line="240" w:lineRule="auto"/>
+        <w:rPr>
+          <w:rFonts w:ascii="Courier New" w:eastAsia="Times New Roman" w:hAnsi="Courier New" w:cs="Courier New"/>
+          <w:color w:val="000000"/>
+          <w:szCs w:val="28"/>
+        </w:rPr>
+      </w:pPr>
+      <w:r>
+        <w:rPr>
+          <w:rFonts w:ascii="Courier New" w:eastAsia="Times New Roman" w:hAnsi="Courier New" w:cs="Courier New"/>
+          <w:color w:val="000000"/>
+          <w:szCs w:val="28"/>
+        </w:rPr>
+        <w:t>Как оформляется объявление переменной?</w:t>
+      </w:r>
+    </w:p>
+    <w:p>
+      <w:pPr>
+        <w:numPr>
+          <w:ilvl w:val="0"/>
+          <w:numId w:val="5"/>
+        </w:numPr>
+        <w:spacing w:before="100" w:beforeAutospacing="1" w:after="100" w:afterAutospacing="1" w:line="240" w:lineRule="auto"/>
+        <w:rPr>
+          <w:rFonts w:ascii="Courier New" w:eastAsia="Times New Roman" w:hAnsi="Courier New" w:cs="Courier New"/>
+          <w:color w:val="000000"/>
+          <w:szCs w:val="28"/>
+        </w:rPr>
+      </w:pPr>
+      <w:r>
+        <w:rPr>
+          <w:rFonts w:ascii="Courier New" w:eastAsia="Times New Roman" w:hAnsi="Courier New" w:cs="Courier New"/>
+          <w:color w:val="000000"/>
+          <w:szCs w:val="28"/>
+        </w:rPr>
+        <w:t>Как оформляется операция присваивания? Что происходит при ее выполнении?</w:t>
+      </w:r>
+    </w:p>
+    <w:p>
+      <w:pPr>
+        <w:numPr>
+          <w:ilvl w:val="0"/>
+          <w:numId w:val="5"/>
+        </w:numPr>
+        <w:spacing w:before="100" w:beforeAutospacing="1" w:after="100" w:afterAutospacing="1" w:line="240" w:lineRule="auto"/>
+        <w:rPr>
+          <w:rFonts w:ascii="Courier New" w:eastAsia="Times New Roman" w:hAnsi="Courier New" w:cs="Courier New"/>
+          <w:color w:val="000000"/>
+          <w:szCs w:val="28"/>
+        </w:rPr>
+      </w:pPr>
+      <w:r>
+        <w:rPr>
+          <w:rFonts w:ascii="Courier New" w:eastAsia="Times New Roman" w:hAnsi="Courier New" w:cs="Courier New"/>
+          <w:color w:val="000000"/>
+          <w:szCs w:val="28"/>
+        </w:rPr>
+        <w:t>Чем отличается объявление переменной от инициализации?</w:t>
+      </w:r>
+    </w:p>
+    <w:p>
+      <w:pPr>
+        <w:numPr>
+          <w:ilvl w:val="0"/>
+          <w:numId w:val="5"/>
+        </w:numPr>
+        <w:spacing w:before="100" w:beforeAutospacing="1" w:after="100" w:afterAutospacing="1" w:line="240" w:lineRule="auto"/>
+        <w:rPr>
+          <w:rFonts w:ascii="Courier New" w:eastAsia="Times New Roman" w:hAnsi="Courier New" w:cs="Courier New"/>
+          <w:color w:val="000000"/>
+          <w:szCs w:val="28"/>
+        </w:rPr>
+      </w:pPr>
+      <w:r>
+        <w:rPr>
+          <w:rFonts w:ascii="Courier New" w:eastAsia="Times New Roman" w:hAnsi="Courier New" w:cs="Courier New"/>
+          <w:color w:val="000000"/>
+          <w:szCs w:val="28"/>
+        </w:rPr>
+        <w:t>Каким символом разделяются целая и дробная части числа в исходном коде?</w:t>
+      </w:r>
+    </w:p>
+    <w:p>
+      <w:pPr>
+        <w:numPr>
+          <w:ilvl w:val="0"/>
+          <w:numId w:val="5"/>
+        </w:numPr>
+        <w:spacing w:before="100" w:beforeAutospacing="1" w:after="100" w:afterAutospacing="1" w:line="240" w:lineRule="auto"/>
+        <w:rPr>
+          <w:rFonts w:ascii="Courier New" w:eastAsia="Times New Roman" w:hAnsi="Courier New" w:cs="Courier New"/>
+          <w:color w:val="000000"/>
+          <w:szCs w:val="28"/>
+        </w:rPr>
+      </w:pPr>
+      <w:r>
+        <w:rPr>
+          <w:rFonts w:ascii="Courier New" w:eastAsia="Times New Roman" w:hAnsi="Courier New" w:cs="Courier New"/>
+          <w:color w:val="000000"/>
+          <w:szCs w:val="28"/>
+        </w:rPr>
+        <w:t>Как преобразовать текст, содержащий цифры, в числовое значение?</w:t>
+      </w:r>
+    </w:p>
+    <w:p>
+      <w:pPr>
+        <w:numPr>
+          <w:ilvl w:val="0"/>
+          <w:numId w:val="5"/>
+        </w:numPr>
+        <w:spacing w:before="100" w:beforeAutospacing="1" w:after="100" w:afterAutospacing="1" w:line="240" w:lineRule="auto"/>
+        <w:rPr>
+          <w:rFonts w:ascii="Courier New" w:eastAsia="Times New Roman" w:hAnsi="Courier New" w:cs="Courier New"/>
+          <w:color w:val="000000"/>
+          <w:szCs w:val="28"/>
+        </w:rPr>
+      </w:pPr>
+      <w:r>
+        <w:rPr>
+          <w:rFonts w:ascii="Courier New" w:eastAsia="Times New Roman" w:hAnsi="Courier New" w:cs="Courier New"/>
+          <w:color w:val="000000"/>
+          <w:szCs w:val="28"/>
+        </w:rPr>
+        <w:t>Каким символом разделяются целая и дробная части числа при вводе в программу?</w:t>
+      </w:r>
+    </w:p>
+    <w:p>
+      <w:pPr>
+        <w:numPr>
+          <w:ilvl w:val="0"/>
+          <w:numId w:val="5"/>
+        </w:numPr>
+        <w:spacing w:before="100" w:beforeAutospacing="1" w:after="100" w:afterAutospacing="1" w:line="240" w:lineRule="auto"/>
+        <w:rPr>
+          <w:rFonts w:ascii="Courier New" w:eastAsia="Times New Roman" w:hAnsi="Courier New" w:cs="Courier New"/>
+          <w:color w:val="000000"/>
+          <w:szCs w:val="28"/>
+        </w:rPr>
+      </w:pPr>
+      <w:r>
+        <w:rPr>
+          <w:rFonts w:ascii="Courier New" w:eastAsia="Times New Roman" w:hAnsi="Courier New" w:cs="Courier New"/>
+          <w:color w:val="000000"/>
+          <w:szCs w:val="28"/>
+        </w:rPr>
+        <w:t>Как оформляется арифметическое выражение в языке программирования?</w:t>
+      </w:r>
+    </w:p>
+    <w:p>
+      <w:pPr>
+        <w:numPr>
+          <w:ilvl w:val="0"/>
+          <w:numId w:val="5"/>
+        </w:numPr>
+        <w:spacing w:before="100" w:beforeAutospacing="1" w:after="100" w:afterAutospacing="1" w:line="240" w:lineRule="auto"/>
+        <w:rPr>
+          <w:rFonts w:ascii="Courier New" w:eastAsia="Times New Roman" w:hAnsi="Courier New" w:cs="Courier New"/>
+          <w:color w:val="000000"/>
+          <w:szCs w:val="28"/>
+        </w:rPr>
+      </w:pPr>
+      <w:r>
+        <w:rPr>
+          <w:rFonts w:ascii="Courier New" w:eastAsia="Times New Roman" w:hAnsi="Courier New" w:cs="Courier New"/>
+          <w:color w:val="000000"/>
+          <w:szCs w:val="28"/>
+        </w:rPr>
+        <w:t>Где найти подробную справку об арифметических операциях?</w:t>
+      </w:r>
+    </w:p>
+    <w:p>
+      <w:pPr>
+        <w:numPr>
+          <w:ilvl w:val="0"/>
+          <w:numId w:val="5"/>
+        </w:numPr>
+        <w:spacing w:before="100" w:beforeAutospacing="1" w:after="100" w:afterAutospacing="1" w:line="240" w:lineRule="auto"/>
+        <w:rPr>
+          <w:rFonts w:ascii="Courier New" w:eastAsia="Times New Roman" w:hAnsi="Courier New" w:cs="Courier New"/>
+          <w:color w:val="000000"/>
+          <w:szCs w:val="28"/>
+        </w:rPr>
+      </w:pPr>
+      <w:r>
+        <w:rPr>
+          <w:rFonts w:ascii="Courier New" w:eastAsia="Times New Roman" w:hAnsi="Courier New" w:cs="Courier New"/>
+          <w:color w:val="000000"/>
+          <w:szCs w:val="28"/>
+        </w:rPr>
+        <w:t>С какой целью в арифметическом выражении используют круглые скобки</w:t>
+      </w:r>
+      <w:proofErr w:type="gramStart"/>
+      <w:r>
+        <w:rPr>
+          <w:rFonts w:ascii="Courier New" w:eastAsia="Times New Roman" w:hAnsi="Courier New" w:cs="Courier New"/>
+          <w:color w:val="000000"/>
+          <w:szCs w:val="28"/>
+        </w:rPr>
+        <w:t xml:space="preserve"> ()?</w:t>
+      </w:r>
+      <w:proofErr w:type="gramEnd"/>
+    </w:p>
+    <w:p>
+      <w:pPr>
+        <w:numPr>
+          <w:ilvl w:val="0"/>
+          <w:numId w:val="5"/>
+        </w:numPr>
+        <w:spacing w:before="100" w:beforeAutospacing="1" w:after="100" w:afterAutospacing="1" w:line="240" w:lineRule="auto"/>
+        <w:rPr>
+          <w:rFonts w:ascii="Courier New" w:eastAsia="Times New Roman" w:hAnsi="Courier New" w:cs="Courier New"/>
+          <w:color w:val="000000"/>
+          <w:szCs w:val="28"/>
+        </w:rPr>
+      </w:pPr>
+      <w:r>
+        <w:rPr>
+          <w:rFonts w:ascii="Courier New" w:eastAsia="Times New Roman" w:hAnsi="Courier New" w:cs="Courier New"/>
+          <w:color w:val="000000"/>
+          <w:szCs w:val="28"/>
+        </w:rPr>
+        <w:t>Какие символы нельзя использовать в арифметическом выражении?</w:t>
+      </w:r>
+    </w:p>
+    <w:p>
+      <w:pPr>
+        <w:numPr>
+          <w:ilvl w:val="0"/>
+          <w:numId w:val="5"/>
+        </w:numPr>
+        <w:spacing w:before="100" w:beforeAutospacing="1" w:after="100" w:afterAutospacing="1" w:line="240" w:lineRule="auto"/>
+        <w:rPr>
+          <w:rFonts w:ascii="Courier New" w:eastAsia="Times New Roman" w:hAnsi="Courier New" w:cs="Courier New"/>
+          <w:color w:val="000000"/>
+          <w:szCs w:val="28"/>
+        </w:rPr>
+      </w:pPr>
+      <w:r>
+        <w:rPr>
+          <w:rFonts w:ascii="Courier New" w:eastAsia="Times New Roman" w:hAnsi="Courier New" w:cs="Courier New"/>
+          <w:color w:val="000000"/>
+          <w:szCs w:val="28"/>
+        </w:rPr>
+        <w:t>Что такое числитель? Что такое знаменатель? Какие числа не могут быть в знаменателе?</w:t>
+      </w:r>
+    </w:p>
+    <w:p>
+      <w:pPr>
+        <w:numPr>
+          <w:ilvl w:val="0"/>
+          <w:numId w:val="5"/>
+        </w:numPr>
+        <w:spacing w:before="100" w:beforeAutospacing="1" w:after="100" w:afterAutospacing="1" w:line="240" w:lineRule="auto"/>
+        <w:rPr>
+          <w:rFonts w:ascii="Courier New" w:eastAsia="Times New Roman" w:hAnsi="Courier New" w:cs="Courier New"/>
+          <w:color w:val="000000"/>
+          <w:szCs w:val="28"/>
+        </w:rPr>
+      </w:pPr>
+      <w:r>
+        <w:rPr>
+          <w:rFonts w:ascii="Courier New" w:eastAsia="Times New Roman" w:hAnsi="Courier New" w:cs="Courier New"/>
+          <w:color w:val="000000"/>
+          <w:szCs w:val="28"/>
+        </w:rPr>
+        <w:t>Из какого числа нельзя получить квадратный корень?</w:t>
+      </w:r>
+    </w:p>
+    <w:p>
+      <w:pPr>
+        <w:rPr>
+          <w:rFonts w:ascii="Courier New" w:hAnsi="Courier New" w:cs="Courier New"/>
+          <w:sz w:val="40"/>
+          <w:szCs w:val="40"/>
+        </w:rPr>
+      </w:pPr>
+      <w:r>
+        <w:rPr>
+          <w:rFonts w:ascii="Courier New" w:hAnsi="Courier New" w:cs="Courier New"/>
+          <w:sz w:val="40"/>
+          <w:szCs w:val="40"/>
+        </w:rPr>
+        <w:br w:type="page"/>
+      </w:r>
+    </w:p>
+    <w:p>
+      <w:pPr>
+        <w:rPr>
+          <w:rFonts w:ascii="Courier New" w:hAnsi="Courier New" w:cs="Courier New"/>
+          <w:sz w:val="40"/>
+          <w:szCs w:val="40"/>
+        </w:rPr>
+      </w:pPr>
+      <w:r>
+        <w:rPr>
+          <w:rFonts w:ascii="Courier New" w:hAnsi="Courier New" w:cs="Courier New"/>
+          <w:sz w:val="40"/>
+          <w:szCs w:val="40"/>
+        </w:rPr>
+        <w:lastRenderedPageBreak/>
         <w:t xml:space="preserve">Письменное задание </w:t>
       </w:r>
       <w:r>
@@ -8413,6 +8766,119 @@
 <file path=word/numbering.xml><?xml version="1.0" encoding="utf-8"?>
 <w:numbering xmlns:ve="http://schemas.openxmlformats.org/markup-compatibility/2006" xmlns:o="urn:schemas-microsoft-com:office:office" xmlns:r="http://schemas.openxmlformats.org/officeDocument/2006/relationships" xmlns:m="http://schemas.openxmlformats.org/officeDocument/2006/math" xmlns:v="urn:schemas-microsoft-com:vml" xmlns:wp="http://schemas.openxmlformats.org/drawingml/2006/wordprocessingDrawing" xmlns:w10="urn:schemas-microsoft-com:office:word" xmlns:w="http://schemas.openxmlformats.org/wordprocessingml/2006/main" xmlns:wne="http://schemas.microsoft.com/office/word/2006/wordml">
   <w:abstractNum w:abstractNumId="0">
+    <w:nsid w:val="239A1078"/>
+    <w:multiLevelType w:val="multilevel"/>
+    <w:tmpl w:val="E1A63F66"/>
+    <w:lvl w:ilvl="0">
+      <w:start w:val="1"/>
+      <w:numFmt w:val="decimal"/>
+      <w:lvlText w:val="%1."/>
+      <w:lvlJc w:val="left"/>
+      <w:pPr>
+        <w:tabs>
+          <w:tab w:val="num" w:pos="720"/>
+        </w:tabs>
+        <w:ind w:left="720" w:hanging="360"/>
+      </w:pPr>
+    </w:lvl>
+    <w:lvl w:ilvl="1" w:tentative="1">
+      <w:start w:val="1"/>
+      <w:numFmt w:val="decimal"/>
+      <w:lvlText w:val="%2."/>
+      <w:lvlJc w:val="left"/>
+      <w:pPr>
+        <w:tabs>
+          <w:tab w:val="num" w:pos="1440"/>
+        </w:tabs>
+        <w:ind w:left="1440" w:hanging="360"/>
+      </w:pPr>
+    </w:lvl>
+    <w:lvl w:ilvl="2" w:tentative="1">
+      <w:start w:val="1"/>
+      <w:numFmt w:val="decimal"/>
+      <w:lvlText w:val="%3."/>
+      <w:lvlJc w:val="left"/>
+      <w:pPr>
+        <w:tabs>
+          <w:tab w:val="num" w:pos="2160"/>
+        </w:tabs>
+        <w:ind w:left="2160" w:hanging="360"/>
+      </w:pPr>
+    </w:lvl>
+    <w:lvl w:ilvl="3" w:tentative="1">
+      <w:start w:val="1"/>
+      <w:numFmt w:val="decimal"/>
+      <w:lvlText w:val="%4."/>
+      <w:lvlJc w:val="left"/>
+      <w:pPr>
+        <w:tabs>
+          <w:tab w:val="num" w:pos="2880"/>
+        </w:tabs>
+        <w:ind w:left="2880" w:hanging="360"/>
+      </w:pPr>
+    </w:lvl>
+    <w:lvl w:ilvl="4" w:tentative="1">
+      <w:start w:val="1"/>
+      <w:numFmt w:val="decimal"/>
+      <w:lvlText w:val="%5."/>
+      <w:lvlJc w:val="left"/>
+      <w:pPr>
+        <w:tabs>
+          <w:tab w:val="num" w:pos="3600"/>
+        </w:tabs>
+        <w:ind w:left="3600" w:hanging="360"/>
+      </w:pPr>
+    </w:lvl>
+    <w:lvl w:ilvl="5" w:tentative="1">
+      <w:start w:val="1"/>
+      <w:numFmt w:val="decimal"/>
+      <w:lvlText w:val="%6."/>
+      <w:lvlJc w:val="left"/>
+      <w:pPr>
+        <w:tabs>
+          <w:tab w:val="num" w:pos="4320"/>
+        </w:tabs>
+        <w:ind w:left="4320" w:hanging="360"/>
+      </w:pPr>
+    </w:lvl>
+    <w:lvl w:ilvl="6" w:tentative="1">
+      <w:start w:val="1"/>
+      <w:numFmt w:val="decimal"/>
+      <w:lvlText w:val="%7."/>
+      <w:lvlJc w:val="left"/>
+      <w:pPr>
+        <w:tabs>
+          <w:tab w:val="num" w:pos="5040"/>
+        </w:tabs>
+        <w:ind w:left="5040" w:hanging="360"/>
+      </w:pPr>
+    </w:lvl>
+    <w:lvl w:ilvl="7" w:tentative="1">
+      <w:start w:val="1"/>
+      <w:numFmt w:val="decimal"/>
+      <w:lvlText w:val="%8."/>
+      <w:lvlJc w:val="left"/>
+      <w:pPr>
+        <w:tabs>
+          <w:tab w:val="num" w:pos="5760"/>
+        </w:tabs>
+        <w:ind w:left="5760" w:hanging="360"/>
+      </w:pPr>
+    </w:lvl>
+    <w:lvl w:ilvl="8" w:tentative="1">
+      <w:start w:val="1"/>
+      <w:numFmt w:val="decimal"/>
+      <w:lvlText w:val="%9."/>
+      <w:lvlJc w:val="left"/>
+      <w:pPr>
+        <w:tabs>
+          <w:tab w:val="num" w:pos="6480"/>
+        </w:tabs>
+        <w:ind w:left="6480" w:hanging="360"/>
+      </w:pPr>
+    </w:lvl>
+  </w:abstractNum>
+  <w:abstractNum w:abstractNumId="1">
     <w:nsid w:val="34F71BF7"/>
     <w:multiLevelType w:val="hybridMultilevel"/>
     <w:tmpl w:val="9A7AD9C6"/>
@@ -8498,7 +8964,7 @@
       </w:pPr>
     </w:lvl>
   </w:abstractNum>
-  <w:abstractNum w:abstractNumId="1">
+  <w:abstractNum w:abstractNumId="2">
     <w:nsid w:val="3ECD1271"/>
     <w:multiLevelType w:val="hybridMultilevel"/>
     <w:tmpl w:val="9A7AD9C6"/>
@@ -8584,7 +9050,7 @@
       </w:pPr>
     </w:lvl>
   </w:abstractNum>
-  <w:abstractNum w:abstractNumId="2">
+  <w:abstractNum w:abstractNumId="3">
     <w:nsid w:val="4B024B38"/>
     <w:multiLevelType w:val="hybridMultilevel"/>
     <w:tmpl w:val="9A7AD9C6"/>
@@ -8670,7 +9136,7 @@
       </w:pPr>
     </w:lvl>
   </w:abstractNum>
-  <w:abstractNum w:abstractNumId="3">
+  <w:abstractNum w:abstractNumId="4">
     <w:nsid w:val="5C24098E"/>
     <w:multiLevelType w:val="hybridMultilevel"/>
     <w:tmpl w:val="9A7AD9C6"/>
@@ -8757,16 +9223,19 @@
     </w:lvl>
   </w:abstractNum>
   <w:num w:numId="1">
+    <w:abstractNumId w:val="4"/>
+  </w:num>
+  <w:num w:numId="2">
+    <w:abstractNumId w:val="2"/>
+  </w:num>
+  <w:num w:numId="3">
+    <w:abstractNumId w:val="1"/>
+  </w:num>
+  <w:num w:numId="4">
     <w:abstractNumId w:val="3"/>
   </w:num>
-  <w:num w:numId="2">
-    <w:abstractNumId w:val="1"/>
-  </w:num>
-  <w:num w:numId="3">
+  <w:num w:numId="5">
     <w:abstractNumId w:val="0"/>
-  </w:num>
-  <w:num w:numId="4">
-    <w:abstractNumId w:val="2"/>
   </w:num>
 </w:numbering>
 </file>
@@ -8932,6 +9401,25 @@
     <w:qFormat/>
     <w:rsid w:val="00660075"/>
   </w:style>
+  <w:style w:type="paragraph" w:styleId="3">
+    <w:name w:val="heading 3"/>
+    <w:basedOn w:val="a"/>
+    <w:link w:val="30"/>
+    <w:uiPriority w:val="9"/>
+    <w:qFormat/>
+    <w:rsid w:val="00E07A76"/>
+    <w:pPr>
+      <w:spacing w:before="100" w:beforeAutospacing="1" w:after="100" w:afterAutospacing="1" w:line="240" w:lineRule="auto"/>
+      <w:outlineLvl w:val="2"/>
+    </w:pPr>
+    <w:rPr>
+      <w:rFonts w:eastAsia="Times New Roman" w:cs="Times New Roman"/>
+      <w:b/>
+      <w:bCs/>
+      <w:sz w:val="27"/>
+      <w:szCs w:val="27"/>
+    </w:rPr>
+  </w:style>
   <w:style w:type="character" w:default="1" w:styleId="a0">
     <w:name w:val="Default Paragraph Font"/>
     <w:uiPriority w:val="1"/>
@@ -9035,6 +9523,20 @@
       <w:rFonts w:ascii="Tahoma" w:hAnsi="Tahoma" w:cs="Tahoma"/>
       <w:sz w:val="16"/>
       <w:szCs w:val="16"/>
+    </w:rPr>
+  </w:style>
+  <w:style w:type="character" w:customStyle="1" w:styleId="30">
+    <w:name w:val="Заголовок 3 Знак"/>
+    <w:basedOn w:val="a0"/>
+    <w:link w:val="3"/>
+    <w:uiPriority w:val="9"/>
+    <w:rsid w:val="00E07A76"/>
+    <w:rPr>
+      <w:rFonts w:eastAsia="Times New Roman" w:cs="Times New Roman"/>
+      <w:b/>
+      <w:bCs/>
+      <w:sz w:val="27"/>
+      <w:szCs w:val="27"/>
     </w:rPr>
   </w:style>
 </w:styles>

</xml_diff>